<commit_message>
number of messages added to the charts
</commit_message>
<xml_diff>
--- a/nngen-project-separated/bleu-distribution-plots.docx
+++ b/nngen-project-separated/bleu-distribution-plots.docx
@@ -145,6 +145,7 @@
       <w:pPr>
         <w:jc w:val="center"/>
       </w:pPr>
+      <w:bookmarkStart w:id="0" w:name="_GoBack"/>
       <w:r>
         <w:rPr>
           <w:noProof/>
@@ -164,7 +165,6 @@
           </wp:inline>
         </w:drawing>
       </w:r>
-      <w:bookmarkStart w:id="0" w:name="_GoBack"/>
       <w:bookmarkEnd w:id="0"/>
     </w:p>
     <w:sectPr>
@@ -626,7 +626,7 @@
             </a:pPr>
             <a:r>
               <a:rPr lang="en-US"/>
-              <a:t>Actual-Platform</a:t>
+              <a:t>Actual-Platform (1425 messages)</a:t>
             </a:r>
           </a:p>
         </c:rich>
@@ -737,11 +737,11 @@
           <c:showBubbleSize val="0"/>
         </c:dLbls>
         <c:gapWidth val="150"/>
-        <c:axId val="502880672"/>
-        <c:axId val="502882848"/>
+        <c:axId val="831772384"/>
+        <c:axId val="831775648"/>
       </c:barChart>
       <c:catAx>
-        <c:axId val="502880672"/>
+        <c:axId val="831772384"/>
         <c:scaling>
           <c:orientation val="minMax"/>
         </c:scaling>
@@ -769,7 +769,7 @@
         <c:majorTickMark val="out"/>
         <c:minorTickMark val="none"/>
         <c:tickLblPos val="nextTo"/>
-        <c:crossAx val="502882848"/>
+        <c:crossAx val="831775648"/>
         <c:crosses val="autoZero"/>
         <c:auto val="1"/>
         <c:lblAlgn val="ctr"/>
@@ -777,7 +777,7 @@
         <c:noMultiLvlLbl val="0"/>
       </c:catAx>
       <c:valAx>
-        <c:axId val="502882848"/>
+        <c:axId val="831775648"/>
         <c:scaling>
           <c:orientation val="minMax"/>
         </c:scaling>
@@ -805,7 +805,7 @@
         <c:majorTickMark val="out"/>
         <c:minorTickMark val="none"/>
         <c:tickLblPos val="nextTo"/>
-        <c:crossAx val="502880672"/>
+        <c:crossAx val="831772384"/>
         <c:crosses val="autoZero"/>
         <c:crossBetween val="between"/>
       </c:valAx>
@@ -849,8 +849,13 @@
             </a:pPr>
             <a:r>
               <a:rPr lang="en-US"/>
-              <a:t>Cassandra</a:t>
+              <a:t>Cassandra (2905</a:t>
             </a:r>
+            <a:r>
+              <a:rPr lang="en-US" baseline="0"/>
+              <a:t> messages)</a:t>
+            </a:r>
+            <a:endParaRPr lang="en-US"/>
           </a:p>
         </c:rich>
       </c:tx>
@@ -960,11 +965,11 @@
           <c:showBubbleSize val="0"/>
         </c:dLbls>
         <c:gapWidth val="150"/>
-        <c:axId val="502876864"/>
-        <c:axId val="502878496"/>
+        <c:axId val="831772928"/>
+        <c:axId val="831773472"/>
       </c:barChart>
       <c:catAx>
-        <c:axId val="502876864"/>
+        <c:axId val="831772928"/>
         <c:scaling>
           <c:orientation val="minMax"/>
         </c:scaling>
@@ -992,7 +997,7 @@
         <c:majorTickMark val="out"/>
         <c:minorTickMark val="none"/>
         <c:tickLblPos val="nextTo"/>
-        <c:crossAx val="502878496"/>
+        <c:crossAx val="831773472"/>
         <c:crosses val="autoZero"/>
         <c:auto val="1"/>
         <c:lblAlgn val="ctr"/>
@@ -1000,7 +1005,7 @@
         <c:noMultiLvlLbl val="0"/>
       </c:catAx>
       <c:valAx>
-        <c:axId val="502878496"/>
+        <c:axId val="831773472"/>
         <c:scaling>
           <c:orientation val="minMax"/>
         </c:scaling>
@@ -1028,7 +1033,7 @@
         <c:majorTickMark val="out"/>
         <c:minorTickMark val="none"/>
         <c:tickLblPos val="nextTo"/>
-        <c:crossAx val="502876864"/>
+        <c:crossAx val="831772928"/>
         <c:crosses val="autoZero"/>
         <c:crossBetween val="between"/>
       </c:valAx>
@@ -1072,7 +1077,7 @@
             </a:pPr>
             <a:r>
               <a:rPr lang="en-US"/>
-              <a:t>checkstyle</a:t>
+              <a:t>checkstyle (1591 messages)</a:t>
             </a:r>
           </a:p>
         </c:rich>
@@ -1183,11 +1188,11 @@
           <c:showBubbleSize val="0"/>
         </c:dLbls>
         <c:gapWidth val="150"/>
-        <c:axId val="502879040"/>
-        <c:axId val="502884480"/>
+        <c:axId val="831763136"/>
+        <c:axId val="831774560"/>
       </c:barChart>
       <c:catAx>
-        <c:axId val="502879040"/>
+        <c:axId val="831763136"/>
         <c:scaling>
           <c:orientation val="minMax"/>
         </c:scaling>
@@ -1215,7 +1220,7 @@
         <c:majorTickMark val="out"/>
         <c:minorTickMark val="none"/>
         <c:tickLblPos val="nextTo"/>
-        <c:crossAx val="502884480"/>
+        <c:crossAx val="831774560"/>
         <c:crosses val="autoZero"/>
         <c:auto val="1"/>
         <c:lblAlgn val="ctr"/>
@@ -1223,7 +1228,7 @@
         <c:noMultiLvlLbl val="0"/>
       </c:catAx>
       <c:valAx>
-        <c:axId val="502884480"/>
+        <c:axId val="831774560"/>
         <c:scaling>
           <c:orientation val="minMax"/>
         </c:scaling>
@@ -1251,7 +1256,7 @@
         <c:majorTickMark val="out"/>
         <c:minorTickMark val="none"/>
         <c:tickLblPos val="nextTo"/>
-        <c:crossAx val="502879040"/>
+        <c:crossAx val="831763136"/>
         <c:crosses val="autoZero"/>
         <c:crossBetween val="between"/>
       </c:valAx>
@@ -1295,7 +1300,7 @@
             </a:pPr>
             <a:r>
               <a:rPr lang="en-US"/>
-              <a:t>jna</a:t>
+              <a:t>jna (541 messages)</a:t>
             </a:r>
           </a:p>
         </c:rich>
@@ -1406,11 +1411,11 @@
           <c:showBubbleSize val="0"/>
         </c:dLbls>
         <c:gapWidth val="150"/>
-        <c:axId val="502889376"/>
-        <c:axId val="502886112"/>
+        <c:axId val="831765312"/>
+        <c:axId val="830864640"/>
       </c:barChart>
       <c:catAx>
-        <c:axId val="502889376"/>
+        <c:axId val="831765312"/>
         <c:scaling>
           <c:orientation val="minMax"/>
         </c:scaling>
@@ -1438,7 +1443,7 @@
         <c:majorTickMark val="out"/>
         <c:minorTickMark val="none"/>
         <c:tickLblPos val="nextTo"/>
-        <c:crossAx val="502886112"/>
+        <c:crossAx val="830864640"/>
         <c:crosses val="autoZero"/>
         <c:auto val="1"/>
         <c:lblAlgn val="ctr"/>
@@ -1446,7 +1451,7 @@
         <c:noMultiLvlLbl val="0"/>
       </c:catAx>
       <c:valAx>
-        <c:axId val="502886112"/>
+        <c:axId val="830864640"/>
         <c:scaling>
           <c:orientation val="minMax"/>
         </c:scaling>
@@ -1474,7 +1479,7 @@
         <c:majorTickMark val="out"/>
         <c:minorTickMark val="none"/>
         <c:tickLblPos val="nextTo"/>
-        <c:crossAx val="502889376"/>
+        <c:crossAx val="831765312"/>
         <c:crosses val="autoZero"/>
         <c:crossBetween val="between"/>
       </c:valAx>
@@ -1518,8 +1523,13 @@
             </a:pPr>
             <a:r>
               <a:rPr lang="en-US"/>
-              <a:t>MinecraftForge</a:t>
+              <a:t>MinecraftForge (1136</a:t>
             </a:r>
+            <a:r>
+              <a:rPr lang="en-US" baseline="0"/>
+              <a:t> messages)</a:t>
+            </a:r>
+            <a:endParaRPr lang="en-US"/>
           </a:p>
         </c:rich>
       </c:tx>
@@ -1629,11 +1639,11 @@
           <c:showBubbleSize val="0"/>
         </c:dLbls>
         <c:gapWidth val="150"/>
-        <c:axId val="456305424"/>
-        <c:axId val="456310320"/>
+        <c:axId val="893999264"/>
+        <c:axId val="893999808"/>
       </c:barChart>
       <c:catAx>
-        <c:axId val="456305424"/>
+        <c:axId val="893999264"/>
         <c:scaling>
           <c:orientation val="minMax"/>
         </c:scaling>
@@ -1661,7 +1671,7 @@
         <c:majorTickMark val="out"/>
         <c:minorTickMark val="none"/>
         <c:tickLblPos val="nextTo"/>
-        <c:crossAx val="456310320"/>
+        <c:crossAx val="893999808"/>
         <c:crosses val="autoZero"/>
         <c:auto val="1"/>
         <c:lblAlgn val="ctr"/>
@@ -1669,7 +1679,7 @@
         <c:noMultiLvlLbl val="0"/>
       </c:catAx>
       <c:valAx>
-        <c:axId val="456310320"/>
+        <c:axId val="893999808"/>
         <c:scaling>
           <c:orientation val="minMax"/>
         </c:scaling>
@@ -1697,7 +1707,7 @@
         <c:majorTickMark val="out"/>
         <c:minorTickMark val="none"/>
         <c:tickLblPos val="nextTo"/>
-        <c:crossAx val="456305424"/>
+        <c:crossAx val="893999264"/>
         <c:crosses val="autoZero"/>
         <c:crossBetween val="between"/>
       </c:valAx>
@@ -1741,7 +1751,7 @@
             </a:pPr>
             <a:r>
               <a:rPr lang="en-US"/>
-              <a:t>moco</a:t>
+              <a:t>moco (505 messages)</a:t>
             </a:r>
           </a:p>
         </c:rich>
@@ -1852,11 +1862,11 @@
           <c:showBubbleSize val="0"/>
         </c:dLbls>
         <c:gapWidth val="150"/>
-        <c:axId val="456312496"/>
-        <c:axId val="456315760"/>
+        <c:axId val="894003616"/>
+        <c:axId val="894004704"/>
       </c:barChart>
       <c:catAx>
-        <c:axId val="456312496"/>
+        <c:axId val="894003616"/>
         <c:scaling>
           <c:orientation val="minMax"/>
         </c:scaling>
@@ -1884,7 +1894,7 @@
         <c:majorTickMark val="out"/>
         <c:minorTickMark val="none"/>
         <c:tickLblPos val="nextTo"/>
-        <c:crossAx val="456315760"/>
+        <c:crossAx val="894004704"/>
         <c:crosses val="autoZero"/>
         <c:auto val="1"/>
         <c:lblAlgn val="ctr"/>
@@ -1892,7 +1902,7 @@
         <c:noMultiLvlLbl val="0"/>
       </c:catAx>
       <c:valAx>
-        <c:axId val="456315760"/>
+        <c:axId val="894004704"/>
         <c:scaling>
           <c:orientation val="minMax"/>
         </c:scaling>
@@ -1920,7 +1930,7 @@
         <c:majorTickMark val="out"/>
         <c:minorTickMark val="none"/>
         <c:tickLblPos val="nextTo"/>
-        <c:crossAx val="456312496"/>
+        <c:crossAx val="894003616"/>
         <c:crosses val="autoZero"/>
         <c:crossBetween val="between"/>
       </c:valAx>
@@ -1964,7 +1974,7 @@
             </a:pPr>
             <a:r>
               <a:rPr lang="en-US"/>
-              <a:t>realm-java</a:t>
+              <a:t>realm-java (1002 messages)</a:t>
             </a:r>
           </a:p>
         </c:rich>
@@ -2075,11 +2085,11 @@
           <c:showBubbleSize val="0"/>
         </c:dLbls>
         <c:gapWidth val="150"/>
-        <c:axId val="12200896"/>
-        <c:axId val="2121664080"/>
+        <c:axId val="894004160"/>
+        <c:axId val="894001984"/>
       </c:barChart>
       <c:catAx>
-        <c:axId val="12200896"/>
+        <c:axId val="894004160"/>
         <c:scaling>
           <c:orientation val="minMax"/>
         </c:scaling>
@@ -2107,7 +2117,7 @@
         <c:majorTickMark val="out"/>
         <c:minorTickMark val="none"/>
         <c:tickLblPos val="nextTo"/>
-        <c:crossAx val="2121664080"/>
+        <c:crossAx val="894001984"/>
         <c:crosses val="autoZero"/>
         <c:auto val="1"/>
         <c:lblAlgn val="ctr"/>
@@ -2115,7 +2125,7 @@
         <c:noMultiLvlLbl val="0"/>
       </c:catAx>
       <c:valAx>
-        <c:axId val="2121664080"/>
+        <c:axId val="894001984"/>
         <c:scaling>
           <c:orientation val="minMax"/>
         </c:scaling>
@@ -2143,7 +2153,7 @@
         <c:majorTickMark val="out"/>
         <c:minorTickMark val="none"/>
         <c:tickLblPos val="nextTo"/>
-        <c:crossAx val="12200896"/>
+        <c:crossAx val="894004160"/>
         <c:crosses val="autoZero"/>
         <c:crossBetween val="between"/>
       </c:valAx>

</xml_diff>